<commit_message>
install plug in php spreadsheet
install plug in php spreadsheet
</commit_message>
<xml_diff>
--- a/assets/buku_adm_umum/buku_keputusan_kepala_desa.docx
+++ b/assets/buku_adm_umum/buku_keputusan_kepala_desa.docx
@@ -88,14 +88,7 @@
                 <w:sz w:val="22"/>
                 <w:szCs w:val="22"/>
               </w:rPr>
-              <w:t xml:space="preserve">NOMOR DAN TANGGAL </w:t>
-            </w:r>
-            <w:r>
-              <w:rPr>
-                <w:sz w:val="22"/>
-                <w:szCs w:val="22"/>
-              </w:rPr>
-              <w:t>KEPUTUSAN KEPALA DESA</w:t>
+              <w:t>NOMOR DAN TANGGAL KEPUTUSAN KEPALA DESA</w:t>
             </w:r>
           </w:p>
         </w:tc>
@@ -202,7 +195,6 @@
             </w:pPr>
             <w:r>
               <w:rPr>
-                <w:rFonts w:ascii="Tahoma" w:hAnsi="Tahoma" w:cs="Tahoma"/>
                 <w:sz w:val="20"/>
                 <w:szCs w:val="20"/>
               </w:rPr>
@@ -399,8 +391,16 @@
         <w:rPr>
           <w:b/>
         </w:rPr>
-        <w:t>………..</w:t>
-      </w:r>
+        <w:t>……</w:t>
+      </w:r>
+      <w:proofErr w:type="gramStart"/>
+      <w:r>
+        <w:rPr>
+          <w:b/>
+        </w:rPr>
+        <w:t>…..</w:t>
+      </w:r>
+      <w:proofErr w:type="gramEnd"/>
     </w:p>
     <w:p>
       <w:pPr>

</xml_diff>